<commit_message>
Update Setting up local instance of OSRM.docx
</commit_message>
<xml_diff>
--- a/Setting up local instance of OSRM.docx
+++ b/Setting up local instance of OSRM.docx
@@ -66,7 +66,6 @@
           <w:numId w:val="3"/>
         </w:numPr>
         <w:rPr>
-          <w:rStyle w:val="enlighter-text"/>
           <w:rFonts w:asciiTheme="minorHAnsi" w:hAnsiTheme="minorHAnsi" w:cstheme="minorHAnsi"/>
           <w:bdr w:val="none" w:sz="0" w:space="0" w:color="auto" w:frame="1"/>
           <w:shd w:val="clear" w:color="auto" w:fill="FFFFFF"/>
@@ -117,6 +116,17 @@
     <w:p>
       <w:pPr>
         <w:pStyle w:val="ListParagraph"/>
+        <w:rPr>
+          <w:rStyle w:val="enlighter-text"/>
+          <w:rFonts w:asciiTheme="minorHAnsi" w:hAnsiTheme="minorHAnsi" w:cstheme="minorHAnsi"/>
+          <w:bdr w:val="none" w:sz="0" w:space="0" w:color="auto" w:frame="1"/>
+          <w:shd w:val="clear" w:color="auto" w:fill="FFFFFF"/>
+        </w:rPr>
+      </w:pPr>
+    </w:p>
+    <w:p>
+      <w:pPr>
+        <w:pStyle w:val="ListParagraph"/>
         <w:numPr>
           <w:ilvl w:val="0"/>
           <w:numId w:val="3"/>
@@ -296,6 +306,16 @@
     <w:p>
       <w:pPr>
         <w:pStyle w:val="ListParagraph"/>
+        <w:rPr>
+          <w:rFonts w:asciiTheme="minorHAnsi" w:eastAsia="Times New Roman" w:hAnsiTheme="minorHAnsi" w:cstheme="minorHAnsi"/>
+          <w:bdr w:val="none" w:sz="0" w:space="0" w:color="auto" w:frame="1"/>
+          <w:shd w:val="clear" w:color="auto" w:fill="FFFFFF"/>
+        </w:rPr>
+      </w:pPr>
+    </w:p>
+    <w:p>
+      <w:pPr>
+        <w:pStyle w:val="ListParagraph"/>
         <w:numPr>
           <w:ilvl w:val="0"/>
           <w:numId w:val="3"/>
@@ -401,6 +421,15 @@
         </w:rPr>
         <w:t>We need the different names to distinguish the modes of transport for the routing.</w:t>
       </w:r>
+    </w:p>
+    <w:p>
+      <w:pPr>
+        <w:pStyle w:val="ListParagraph"/>
+        <w:rPr>
+          <w:rFonts w:asciiTheme="minorHAnsi" w:hAnsiTheme="minorHAnsi" w:cstheme="minorHAnsi"/>
+          <w:lang w:val="en-US"/>
+        </w:rPr>
+      </w:pPr>
     </w:p>
     <w:p>
       <w:pPr>
@@ -469,42 +498,51 @@
       <w:pPr>
         <w:pStyle w:val="ListParagraph"/>
         <w:rPr>
+          <w:rFonts w:cstheme="minorHAnsi"/>
+          <w:lang w:val="en-US"/>
+        </w:rPr>
+      </w:pPr>
+      <w:r>
+        <w:rPr>
           <w:rFonts w:asciiTheme="minorHAnsi" w:eastAsia="Times New Roman" w:hAnsiTheme="minorHAnsi" w:cstheme="minorHAnsi"/>
           <w:bdr w:val="none" w:sz="0" w:space="0" w:color="auto" w:frame="1"/>
           <w:shd w:val="clear" w:color="auto" w:fill="FFFFFF"/>
-          <w:lang w:val="en-US"/>
-        </w:rPr>
-      </w:pPr>
+        </w:rPr>
+        <w:t xml:space="preserve">Bike.lua; foot.lua; car.lua </w:t>
+      </w:r>
       <w:r>
         <w:rPr>
           <w:rFonts w:asciiTheme="minorHAnsi" w:eastAsia="Times New Roman" w:hAnsiTheme="minorHAnsi" w:cstheme="minorHAnsi"/>
           <w:bdr w:val="none" w:sz="0" w:space="0" w:color="auto" w:frame="1"/>
           <w:shd w:val="clear" w:color="auto" w:fill="FFFFFF"/>
-        </w:rPr>
-        <w:t xml:space="preserve">Bike.lua; foot.lua; car.lua </w:t>
-      </w:r>
-      <w:r>
+          <w:lang w:val="en-US"/>
+        </w:rPr>
+        <w:t xml:space="preserve">and copy them into the </w:t>
+      </w:r>
+      <w:r>
+        <w:rPr>
+          <w:rFonts w:cstheme="minorHAnsi"/>
+        </w:rPr>
+        <w:t>osrm-backend</w:t>
+      </w:r>
+      <w:r>
+        <w:rPr>
+          <w:rFonts w:cstheme="minorHAnsi"/>
+          <w:lang w:val="en-US"/>
+        </w:rPr>
+        <w:t>/profiles folder. Accept to replace the previous lua files.</w:t>
+      </w:r>
+    </w:p>
+    <w:p>
+      <w:pPr>
+        <w:pStyle w:val="ListParagraph"/>
         <w:rPr>
           <w:rFonts w:asciiTheme="minorHAnsi" w:eastAsia="Times New Roman" w:hAnsiTheme="minorHAnsi" w:cstheme="minorHAnsi"/>
           <w:bdr w:val="none" w:sz="0" w:space="0" w:color="auto" w:frame="1"/>
           <w:shd w:val="clear" w:color="auto" w:fill="FFFFFF"/>
           <w:lang w:val="en-US"/>
         </w:rPr>
-        <w:t xml:space="preserve">and copy them into the </w:t>
-      </w:r>
-      <w:r>
-        <w:rPr>
-          <w:rFonts w:cstheme="minorHAnsi"/>
-        </w:rPr>
-        <w:t>osrm-backend</w:t>
-      </w:r>
-      <w:r>
-        <w:rPr>
-          <w:rFonts w:cstheme="minorHAnsi"/>
-          <w:lang w:val="en-US"/>
-        </w:rPr>
-        <w:t>/profiles folder. Accept to replace the previous lua files.</w:t>
-      </w:r>
+      </w:pPr>
     </w:p>
     <w:p>
       <w:pPr>
@@ -1038,6 +1076,7 @@
           <w:rFonts w:cstheme="minorHAnsi"/>
           <w:lang w:val="en-US"/>
         </w:rPr>
+        <w:lastRenderedPageBreak/>
         <w:t>We want to give each mode of transport a different port. Thus, you can give port 5001 and 5002 to the different modes of transport.</w:t>
       </w:r>
     </w:p>
@@ -1088,7 +1127,6 @@
           <w:sz w:val="22"/>
           <w:szCs w:val="22"/>
         </w:rPr>
-        <w:lastRenderedPageBreak/>
         <w:t xml:space="preserve">osrm-extract  </w:t>
       </w:r>
       <w:r>
@@ -1294,18 +1332,6 @@
     </w:p>
     <w:p>
       <w:pPr>
-        <w:pStyle w:val="HTMLPreformatted"/>
-        <w:ind w:left="2160"/>
-        <w:rPr>
-          <w:rStyle w:val="HTMLCode"/>
-          <w:rFonts w:asciiTheme="minorHAnsi" w:hAnsiTheme="minorHAnsi" w:cstheme="minorHAnsi"/>
-          <w:sz w:val="22"/>
-          <w:szCs w:val="22"/>
-        </w:rPr>
-      </w:pPr>
-    </w:p>
-    <w:p>
-      <w:pPr>
         <w:rPr>
           <w:rFonts w:eastAsia="Times New Roman" w:cstheme="minorHAnsi"/>
           <w:bdr w:val="none" w:sz="0" w:space="0" w:color="auto" w:frame="1"/>
@@ -1353,6 +1379,15 @@
     <w:p>
       <w:pPr>
         <w:rPr>
+          <w:rFonts w:eastAsia="Times New Roman" w:cstheme="minorHAnsi"/>
+          <w:bdr w:val="none" w:sz="0" w:space="0" w:color="auto" w:frame="1"/>
+          <w:shd w:val="clear" w:color="auto" w:fill="FFFFFF"/>
+        </w:rPr>
+      </w:pPr>
+    </w:p>
+    <w:p>
+      <w:pPr>
+        <w:rPr>
           <w:rFonts w:eastAsia="Times New Roman"/>
           <w:bdr w:val="none" w:sz="0" w:space="0" w:color="auto" w:frame="1"/>
           <w:shd w:val="clear" w:color="auto" w:fill="FFFFFF"/>
@@ -1379,7 +1414,29 @@
           <w:shd w:val="clear" w:color="auto" w:fill="FFFFFF"/>
           <w:lang w:val="en-US"/>
         </w:rPr>
-        <w:t>Scripts:</w:t>
+        <w:t>Scripts</w:t>
+      </w:r>
+      <w:r>
+        <w:rPr>
+          <w:rFonts w:eastAsia="Times New Roman"/>
+          <w:b/>
+          <w:bCs/>
+          <w:bdr w:val="none" w:sz="0" w:space="0" w:color="auto" w:frame="1"/>
+          <w:shd w:val="clear" w:color="auto" w:fill="FFFFFF"/>
+          <w:lang w:val="en-US"/>
+        </w:rPr>
+        <w:t xml:space="preserve"> (to be adjusted and copied)</w:t>
+      </w:r>
+      <w:r>
+        <w:rPr>
+          <w:rFonts w:eastAsia="Times New Roman"/>
+          <w:b/>
+          <w:bCs/>
+          <w:bdr w:val="none" w:sz="0" w:space="0" w:color="auto" w:frame="1"/>
+          <w:shd w:val="clear" w:color="auto" w:fill="FFFFFF"/>
+          <w:lang w:val="en-US"/>
+        </w:rPr>
+        <w:t>:</w:t>
       </w:r>
     </w:p>
     <w:p>
@@ -2027,6 +2084,7 @@
           <w:b/>
           <w:bCs/>
         </w:rPr>
+        <w:lastRenderedPageBreak/>
         <w:t>Contraction Hierarchies (CH) which best fits use-cases where query performance is key, especially for large distance matrices</w:t>
       </w:r>
     </w:p>
@@ -2086,7 +2144,6 @@
           <w:sz w:val="20"/>
           <w:szCs w:val="20"/>
         </w:rPr>
-        <w:lastRenderedPageBreak/>
         <w:t xml:space="preserve">osrm-extract  noord-holland-latest_bike.osm.pbf </w:t>
       </w:r>
       <w:r>
@@ -2598,24 +2655,6 @@
         <w:t>noord-holland-latest_foot.osrm</w:t>
       </w:r>
     </w:p>
-    <w:p>
-      <w:pPr>
-        <w:rPr>
-          <w:rFonts w:cstheme="minorHAnsi"/>
-          <w:sz w:val="20"/>
-          <w:szCs w:val="20"/>
-        </w:rPr>
-      </w:pPr>
-    </w:p>
-    <w:p>
-      <w:pPr>
-        <w:rPr>
-          <w:rFonts w:cstheme="minorHAnsi"/>
-          <w:sz w:val="20"/>
-          <w:szCs w:val="20"/>
-        </w:rPr>
-      </w:pPr>
-    </w:p>
     <w:p/>
     <w:p>
       <w:pPr>
@@ -3049,7 +3088,6 @@
     </w:p>
     <w:p/>
     <w:p/>
-    <w:p/>
     <w:p>
       <w:pPr>
         <w:rPr>
@@ -3072,7 +3110,6 @@
         </w:r>
       </w:hyperlink>
     </w:p>
-    <w:p/>
     <w:p>
       <w:pPr>
         <w:rPr>

</xml_diff>